<commit_message>
Update technical document according to client clarifications
</commit_message>
<xml_diff>
--- a/Technical document.docx
+++ b/Technical document.docx
@@ -9,8 +9,6 @@
           <w:lang w:val="en-US"/>
         </w:rPr>
       </w:pPr>
-      <w:bookmarkStart w:id="0" w:name="_GoBack"/>
-      <w:bookmarkEnd w:id="0"/>
       <w:proofErr w:type="spellStart"/>
       <w:r>
         <w:rPr>
@@ -149,18 +147,22 @@
         </w:rPr>
         <w:t>: “</w:t>
       </w:r>
-      <w:bookmarkStart w:id="1" w:name="OLE_LINK1"/>
-      <w:bookmarkStart w:id="2" w:name="OLE_LINK2"/>
-      <w:bookmarkStart w:id="3" w:name="OLE_LINK5"/>
+      <w:bookmarkStart w:id="0" w:name="OLE_LINK1"/>
+      <w:bookmarkStart w:id="1" w:name="OLE_LINK2"/>
+      <w:bookmarkStart w:id="2" w:name="OLE_LINK5"/>
+      <w:bookmarkStart w:id="3" w:name="OLE_LINK7"/>
+      <w:bookmarkStart w:id="4" w:name="OLE_LINK9"/>
       <w:r>
         <w:rPr>
           <w:lang w:val="en-US"/>
         </w:rPr>
         <w:t>basic electricity tariff</w:t>
       </w:r>
+      <w:bookmarkEnd w:id="0"/>
       <w:bookmarkEnd w:id="1"/>
       <w:bookmarkEnd w:id="2"/>
       <w:bookmarkEnd w:id="3"/>
+      <w:bookmarkEnd w:id="4"/>
       <w:r>
         <w:rPr>
           <w:lang w:val="en-US"/>
@@ -257,18 +259,22 @@
         </w:rPr>
         <w:t>: “</w:t>
       </w:r>
-      <w:bookmarkStart w:id="4" w:name="OLE_LINK3"/>
-      <w:bookmarkStart w:id="5" w:name="OLE_LINK4"/>
-      <w:bookmarkStart w:id="6" w:name="OLE_LINK6"/>
+      <w:bookmarkStart w:id="5" w:name="OLE_LINK3"/>
+      <w:bookmarkStart w:id="6" w:name="OLE_LINK4"/>
+      <w:bookmarkStart w:id="7" w:name="OLE_LINK6"/>
+      <w:bookmarkStart w:id="8" w:name="OLE_LINK8"/>
+      <w:bookmarkStart w:id="9" w:name="OLE_LINK10"/>
       <w:r>
         <w:rPr>
           <w:lang w:val="en-US"/>
         </w:rPr>
         <w:t>Packaged tariff</w:t>
       </w:r>
-      <w:bookmarkEnd w:id="4"/>
       <w:bookmarkEnd w:id="5"/>
       <w:bookmarkEnd w:id="6"/>
+      <w:bookmarkEnd w:id="7"/>
+      <w:bookmarkEnd w:id="8"/>
+      <w:bookmarkEnd w:id="9"/>
       <w:r>
         <w:rPr>
           <w:lang w:val="en-US"/>
@@ -1536,16 +1542,15 @@
     </w:p>
     <w:p>
       <w:pPr>
+        <w:keepNext/>
         <w:jc w:val="center"/>
-        <w:rPr>
-          <w:lang w:val="en-US"/>
-        </w:rPr>
       </w:pPr>
       <w:r>
         <w:rPr>
           <w:noProof/>
           <w:lang w:val="en-US"/>
         </w:rPr>
+        <w:lastRenderedPageBreak/>
         <w:drawing>
           <wp:inline distT="0" distB="0" distL="0" distR="0" wp14:anchorId="655A1B6C" wp14:editId="00705661">
             <wp:extent cx="2857500" cy="1708756"/>
@@ -1598,13 +1603,385 @@
     </w:p>
     <w:p>
       <w:pPr>
-        <w:rPr>
-          <w:lang w:val="en-US"/>
-        </w:rPr>
-      </w:pPr>
+        <w:pStyle w:val="Caption"/>
+        <w:jc w:val="center"/>
+        <w:rPr>
+          <w:lang w:val="en-US"/>
+        </w:rPr>
+      </w:pPr>
+      <w:r>
+        <w:rPr>
+          <w:lang w:val="en-US"/>
+        </w:rPr>
+        <w:t xml:space="preserve">Figure </w:t>
+      </w:r>
+      <w:r>
+        <w:fldChar w:fldCharType="begin"/>
+      </w:r>
+      <w:r>
+        <w:rPr>
+          <w:lang w:val="en-US"/>
+        </w:rPr>
+        <w:instrText xml:space="preserve"> SEQ Figure \* ARABIC </w:instrText>
+      </w:r>
+      <w:r>
+        <w:fldChar w:fldCharType="separate"/>
+      </w:r>
+      <w:r>
+        <w:rPr>
+          <w:noProof/>
+          <w:lang w:val="en-US"/>
+        </w:rPr>
+        <w:t>2</w:t>
+      </w:r>
+      <w:r>
+        <w:fldChar w:fldCharType="end"/>
+      </w:r>
+      <w:r>
+        <w:rPr>
+          <w:lang w:val="en-US"/>
+        </w:rPr>
+        <w:t>. Updated model for Products</w:t>
+      </w:r>
+    </w:p>
+    <w:p>
+      <w:pPr>
+        <w:rPr>
+          <w:lang w:val="en-US"/>
+        </w:rPr>
+      </w:pPr>
+      <w:r>
+        <w:rPr>
+          <w:lang w:val="en-US"/>
+        </w:rPr>
+        <w:t xml:space="preserve">where </w:t>
+      </w:r>
+    </w:p>
+    <w:p>
+      <w:pPr>
+        <w:pStyle w:val="ListParagraph"/>
+        <w:numPr>
+          <w:ilvl w:val="0"/>
+          <w:numId w:val="6"/>
+        </w:numPr>
+        <w:rPr>
+          <w:lang w:val="en-US"/>
+        </w:rPr>
+      </w:pPr>
+      <w:r>
+        <w:rPr>
+          <w:lang w:val="en-US"/>
+        </w:rPr>
+        <w:t xml:space="preserve">consumption </w:t>
+      </w:r>
+      <w:r>
+        <w:rPr>
+          <w:rFonts w:cstheme="minorHAnsi"/>
+          <w:lang w:val="en-US"/>
+        </w:rPr>
+        <w:t>≥</w:t>
+      </w:r>
+      <w:r>
+        <w:rPr>
+          <w:lang w:val="en-US"/>
+        </w:rPr>
+        <w:t xml:space="preserve"> 0.0</w:t>
+      </w:r>
+    </w:p>
+    <w:p>
+      <w:pPr>
+        <w:pStyle w:val="Heading2"/>
+        <w:rPr>
+          <w:lang w:val="en-US"/>
+        </w:rPr>
+      </w:pPr>
+      <w:r>
+        <w:rPr>
+          <w:lang w:val="en-US"/>
+        </w:rPr>
+        <w:t>Solution. I/O</w:t>
+      </w:r>
+    </w:p>
+    <w:p>
+      <w:pPr>
+        <w:rPr>
+          <w:lang w:val="en-US"/>
+        </w:rPr>
+      </w:pPr>
+      <w:r>
+        <w:rPr>
+          <w:lang w:val="en-US"/>
+        </w:rPr>
+        <w:t>Solution for this task must be developed as a Console app. For cross platform possibilities, let’s stay with .NET Core.</w:t>
+      </w:r>
+    </w:p>
+    <w:p>
+      <w:pPr>
+        <w:rPr>
+          <w:lang w:val="en-US"/>
+        </w:rPr>
+      </w:pPr>
+      <w:r>
+        <w:rPr>
+          <w:lang w:val="en-US"/>
+        </w:rPr>
+        <w:t>Input must be implemented via Console input.</w:t>
+      </w:r>
+    </w:p>
+    <w:p>
+      <w:pPr>
+        <w:rPr>
+          <w:lang w:val="en-US"/>
+        </w:rPr>
+      </w:pPr>
+      <w:r>
+        <w:rPr>
+          <w:lang w:val="en-US"/>
+        </w:rPr>
+        <w:t>Output must be implemented as a formatted text via Console output.</w:t>
+      </w:r>
+      <w:r>
+        <w:rPr>
+          <w:noProof/>
+        </w:rPr>
+        <mc:AlternateContent>
+          <mc:Choice Requires="wps">
+            <w:drawing>
+              <wp:anchor distT="0" distB="0" distL="114300" distR="114300" simplePos="0" relativeHeight="251667456" behindDoc="0" locked="0" layoutInCell="1" allowOverlap="1" wp14:anchorId="7992F30E" wp14:editId="0770D84C">
+                <wp:simplePos x="0" y="0"/>
+                <wp:positionH relativeFrom="column">
+                  <wp:posOffset>929005</wp:posOffset>
+                </wp:positionH>
+                <wp:positionV relativeFrom="paragraph">
+                  <wp:posOffset>2127885</wp:posOffset>
+                </wp:positionV>
+                <wp:extent cx="4257675" cy="635"/>
+                <wp:effectExtent l="0" t="0" r="0" b="0"/>
+                <wp:wrapTopAndBottom/>
+                <wp:docPr id="4" name="Text Box 4"/>
+                <wp:cNvGraphicFramePr/>
+                <a:graphic xmlns:a="http://schemas.openxmlformats.org/drawingml/2006/main">
+                  <a:graphicData uri="http://schemas.microsoft.com/office/word/2010/wordprocessingShape">
+                    <wps:wsp>
+                      <wps:cNvSpPr txBox="1"/>
+                      <wps:spPr>
+                        <a:xfrm>
+                          <a:off x="0" y="0"/>
+                          <a:ext cx="4257675" cy="635"/>
+                        </a:xfrm>
+                        <a:prstGeom prst="rect">
+                          <a:avLst/>
+                        </a:prstGeom>
+                        <a:solidFill>
+                          <a:prstClr val="white"/>
+                        </a:solidFill>
+                        <a:ln>
+                          <a:noFill/>
+                        </a:ln>
+                      </wps:spPr>
+                      <wps:txbx>
+                        <w:txbxContent>
+                          <w:p>
+                            <w:pPr>
+                              <w:pStyle w:val="Caption"/>
+                              <w:jc w:val="center"/>
+                              <w:rPr>
+                                <w:lang w:val="en-US"/>
+                              </w:rPr>
+                            </w:pPr>
+                            <w:proofErr w:type="spellStart"/>
+                            <w:r>
+                              <w:t>Figure</w:t>
+                            </w:r>
+                            <w:proofErr w:type="spellEnd"/>
+                            <w:r>
+                              <w:t xml:space="preserve"> </w:t>
+                            </w:r>
+                            <w:r>
+                              <w:fldChar w:fldCharType="begin"/>
+                            </w:r>
+                            <w:r>
+                              <w:instrText xml:space="preserve"> SEQ Figure \* ARABIC </w:instrText>
+                            </w:r>
+                            <w:r>
+                              <w:fldChar w:fldCharType="separate"/>
+                            </w:r>
+                            <w:r>
+                              <w:rPr>
+                                <w:noProof/>
+                              </w:rPr>
+                              <w:t>3</w:t>
+                            </w:r>
+                            <w:r>
+                              <w:fldChar w:fldCharType="end"/>
+                            </w:r>
+                            <w:r>
+                              <w:rPr>
+                                <w:lang w:val="en-US"/>
+                              </w:rPr>
+                              <w:t>. Application flow</w:t>
+                            </w:r>
+                          </w:p>
+                        </w:txbxContent>
+                      </wps:txbx>
+                      <wps:bodyPr rot="0" spcFirstLastPara="0" vertOverflow="overflow" horzOverflow="overflow" vert="horz" wrap="square" lIns="0" tIns="0" rIns="0" bIns="0" numCol="1" spcCol="0" rtlCol="0" fromWordArt="0" anchor="t" anchorCtr="0" forceAA="0" compatLnSpc="1">
+                        <a:prstTxWarp prst="textNoShape">
+                          <a:avLst/>
+                        </a:prstTxWarp>
+                        <a:spAutoFit/>
+                      </wps:bodyPr>
+                    </wps:wsp>
+                  </a:graphicData>
+                </a:graphic>
+              </wp:anchor>
+            </w:drawing>
+          </mc:Choice>
+          <mc:Fallback>
+            <w:pict>
+              <v:shape w14:anchorId="7992F30E" id="Text Box 4" o:spid="_x0000_s1027" type="#_x0000_t202" style="position:absolute;margin-left:73.15pt;margin-top:167.55pt;width:335.25pt;height:.05pt;z-index:251667456;visibility:visible;mso-wrap-style:square;mso-wrap-distance-left:9pt;mso-wrap-distance-top:0;mso-wrap-distance-right:9pt;mso-wrap-distance-bottom:0;mso-position-horizontal:absolute;mso-position-horizontal-relative:text;mso-position-vertical:absolute;mso-position-vertical-relative:text;v-text-anchor:top" o:gfxdata="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" stroked="f">
+                <v:textbox style="mso-fit-shape-to-text:t" inset="0,0,0,0">
+                  <w:txbxContent>
+                    <w:p>
+                      <w:pPr>
+                        <w:pStyle w:val="Caption"/>
+                        <w:jc w:val="center"/>
+                        <w:rPr>
+                          <w:lang w:val="en-US"/>
+                        </w:rPr>
+                      </w:pPr>
+                      <w:proofErr w:type="spellStart"/>
+                      <w:r>
+                        <w:t>Figure</w:t>
+                      </w:r>
+                      <w:proofErr w:type="spellEnd"/>
+                      <w:r>
+                        <w:t xml:space="preserve"> </w:t>
+                      </w:r>
+                      <w:r>
+                        <w:fldChar w:fldCharType="begin"/>
+                      </w:r>
+                      <w:r>
+                        <w:instrText xml:space="preserve"> SEQ Figure \* ARABIC </w:instrText>
+                      </w:r>
+                      <w:r>
+                        <w:fldChar w:fldCharType="separate"/>
+                      </w:r>
+                      <w:r>
+                        <w:rPr>
+                          <w:noProof/>
+                        </w:rPr>
+                        <w:t>3</w:t>
+                      </w:r>
+                      <w:r>
+                        <w:fldChar w:fldCharType="end"/>
+                      </w:r>
+                      <w:r>
+                        <w:rPr>
+                          <w:lang w:val="en-US"/>
+                        </w:rPr>
+                        <w:t>. Application flow</w:t>
+                      </w:r>
+                    </w:p>
+                  </w:txbxContent>
+                </v:textbox>
+                <w10:wrap type="topAndBottom"/>
+              </v:shape>
+            </w:pict>
+          </mc:Fallback>
+        </mc:AlternateContent>
+      </w:r>
+      <w:r>
+        <w:rPr>
+          <w:noProof/>
+          <w:lang w:val="en-US"/>
+        </w:rPr>
+        <w:drawing>
+          <wp:anchor distT="0" distB="0" distL="114300" distR="114300" simplePos="0" relativeHeight="251665408" behindDoc="0" locked="0" layoutInCell="1" allowOverlap="1" wp14:anchorId="0596BA85" wp14:editId="1D31BE3C">
+            <wp:simplePos x="0" y="0"/>
+            <wp:positionH relativeFrom="column">
+              <wp:posOffset>929005</wp:posOffset>
+            </wp:positionH>
+            <wp:positionV relativeFrom="paragraph">
+              <wp:posOffset>480060</wp:posOffset>
+            </wp:positionV>
+            <wp:extent cx="4257675" cy="1590675"/>
+            <wp:effectExtent l="0" t="0" r="9525" b="9525"/>
+            <wp:wrapTopAndBottom/>
+            <wp:docPr id="2" name="Picture 2"/>
+            <wp:cNvGraphicFramePr>
+              <a:graphicFrameLocks xmlns:a="http://schemas.openxmlformats.org/drawingml/2006/main" noChangeAspect="1"/>
+            </wp:cNvGraphicFramePr>
+            <a:graphic xmlns:a="http://schemas.openxmlformats.org/drawingml/2006/main">
+              <a:graphicData uri="http://schemas.openxmlformats.org/drawingml/2006/picture">
+                <pic:pic xmlns:pic="http://schemas.openxmlformats.org/drawingml/2006/picture">
+                  <pic:nvPicPr>
+                    <pic:cNvPr id="0" name="Picture 1"/>
+                    <pic:cNvPicPr>
+                      <a:picLocks noChangeAspect="1" noChangeArrowheads="1"/>
+                    </pic:cNvPicPr>
+                  </pic:nvPicPr>
+                  <pic:blipFill>
+                    <a:blip r:embed="rId9">
+                      <a:extLst>
+                        <a:ext uri="{28A0092B-C50C-407E-A947-70E740481C1C}">
+                          <a14:useLocalDpi xmlns:a14="http://schemas.microsoft.com/office/drawing/2010/main" val="0"/>
+                        </a:ext>
+                      </a:extLst>
+                    </a:blip>
+                    <a:srcRect/>
+                    <a:stretch>
+                      <a:fillRect/>
+                    </a:stretch>
+                  </pic:blipFill>
+                  <pic:spPr bwMode="auto">
+                    <a:xfrm>
+                      <a:off x="0" y="0"/>
+                      <a:ext cx="4257675" cy="1590675"/>
+                    </a:xfrm>
+                    <a:prstGeom prst="rect">
+                      <a:avLst/>
+                    </a:prstGeom>
+                    <a:noFill/>
+                    <a:ln>
+                      <a:noFill/>
+                    </a:ln>
+                  </pic:spPr>
+                </pic:pic>
+              </a:graphicData>
+            </a:graphic>
+          </wp:anchor>
+        </w:drawing>
+      </w:r>
+      <w:r>
+        <w:rPr>
+          <w:lang w:val="en-US"/>
+        </w:rPr>
+        <w:t xml:space="preserve"> </w:t>
+      </w:r>
+    </w:p>
+    <w:p>
+      <w:pPr>
+        <w:rPr>
+          <w:lang w:val="en-US"/>
+        </w:rPr>
+      </w:pPr>
+      <w:r>
+        <w:rPr>
+          <w:lang w:val="en-US"/>
+        </w:rPr>
+        <w:t>At the end we have the fol</w:t>
+      </w:r>
+      <w:bookmarkStart w:id="10" w:name="_GoBack"/>
+      <w:bookmarkEnd w:id="10"/>
+      <w:r>
+        <w:rPr>
+          <w:lang w:val="en-US"/>
+        </w:rPr>
+        <w:t>lowing process diagram</w:t>
+      </w:r>
     </w:p>
     <w:sectPr>
-      <w:footerReference w:type="default" r:id="rId9"/>
+      <w:footerReference w:type="default" r:id="rId10"/>
       <w:pgSz w:w="11906" w:h="16838"/>
       <w:pgMar w:top="850" w:right="850" w:bottom="850" w:left="1417" w:header="708" w:footer="708" w:gutter="0"/>
       <w:cols w:space="708"/>
@@ -2230,6 +2607,119 @@
       </w:rPr>
     </w:lvl>
   </w:abstractNum>
+  <w:abstractNum w:abstractNumId="5" w15:restartNumberingAfterBreak="0">
+    <w:nsid w:val="6F927923"/>
+    <w:multiLevelType w:val="hybridMultilevel"/>
+    <w:tmpl w:val="05783570"/>
+    <w:lvl w:ilvl="0" w:tplc="04220001">
+      <w:start w:val="1"/>
+      <w:numFmt w:val="bullet"/>
+      <w:lvlText w:val=""/>
+      <w:lvlJc w:val="left"/>
+      <w:pPr>
+        <w:ind w:left="720" w:hanging="360"/>
+      </w:pPr>
+      <w:rPr>
+        <w:rFonts w:ascii="Symbol" w:hAnsi="Symbol" w:hint="default"/>
+      </w:rPr>
+    </w:lvl>
+    <w:lvl w:ilvl="1" w:tplc="04220003" w:tentative="1">
+      <w:start w:val="1"/>
+      <w:numFmt w:val="bullet"/>
+      <w:lvlText w:val="o"/>
+      <w:lvlJc w:val="left"/>
+      <w:pPr>
+        <w:ind w:left="1440" w:hanging="360"/>
+      </w:pPr>
+      <w:rPr>
+        <w:rFonts w:ascii="Courier New" w:hAnsi="Courier New" w:cs="Courier New" w:hint="default"/>
+      </w:rPr>
+    </w:lvl>
+    <w:lvl w:ilvl="2" w:tplc="04220005" w:tentative="1">
+      <w:start w:val="1"/>
+      <w:numFmt w:val="bullet"/>
+      <w:lvlText w:val=""/>
+      <w:lvlJc w:val="left"/>
+      <w:pPr>
+        <w:ind w:left="2160" w:hanging="360"/>
+      </w:pPr>
+      <w:rPr>
+        <w:rFonts w:ascii="Wingdings" w:hAnsi="Wingdings" w:hint="default"/>
+      </w:rPr>
+    </w:lvl>
+    <w:lvl w:ilvl="3" w:tplc="04220001" w:tentative="1">
+      <w:start w:val="1"/>
+      <w:numFmt w:val="bullet"/>
+      <w:lvlText w:val=""/>
+      <w:lvlJc w:val="left"/>
+      <w:pPr>
+        <w:ind w:left="2880" w:hanging="360"/>
+      </w:pPr>
+      <w:rPr>
+        <w:rFonts w:ascii="Symbol" w:hAnsi="Symbol" w:hint="default"/>
+      </w:rPr>
+    </w:lvl>
+    <w:lvl w:ilvl="4" w:tplc="04220003" w:tentative="1">
+      <w:start w:val="1"/>
+      <w:numFmt w:val="bullet"/>
+      <w:lvlText w:val="o"/>
+      <w:lvlJc w:val="left"/>
+      <w:pPr>
+        <w:ind w:left="3600" w:hanging="360"/>
+      </w:pPr>
+      <w:rPr>
+        <w:rFonts w:ascii="Courier New" w:hAnsi="Courier New" w:cs="Courier New" w:hint="default"/>
+      </w:rPr>
+    </w:lvl>
+    <w:lvl w:ilvl="5" w:tplc="04220005" w:tentative="1">
+      <w:start w:val="1"/>
+      <w:numFmt w:val="bullet"/>
+      <w:lvlText w:val=""/>
+      <w:lvlJc w:val="left"/>
+      <w:pPr>
+        <w:ind w:left="4320" w:hanging="360"/>
+      </w:pPr>
+      <w:rPr>
+        <w:rFonts w:ascii="Wingdings" w:hAnsi="Wingdings" w:hint="default"/>
+      </w:rPr>
+    </w:lvl>
+    <w:lvl w:ilvl="6" w:tplc="04220001" w:tentative="1">
+      <w:start w:val="1"/>
+      <w:numFmt w:val="bullet"/>
+      <w:lvlText w:val=""/>
+      <w:lvlJc w:val="left"/>
+      <w:pPr>
+        <w:ind w:left="5040" w:hanging="360"/>
+      </w:pPr>
+      <w:rPr>
+        <w:rFonts w:ascii="Symbol" w:hAnsi="Symbol" w:hint="default"/>
+      </w:rPr>
+    </w:lvl>
+    <w:lvl w:ilvl="7" w:tplc="04220003" w:tentative="1">
+      <w:start w:val="1"/>
+      <w:numFmt w:val="bullet"/>
+      <w:lvlText w:val="o"/>
+      <w:lvlJc w:val="left"/>
+      <w:pPr>
+        <w:ind w:left="5760" w:hanging="360"/>
+      </w:pPr>
+      <w:rPr>
+        <w:rFonts w:ascii="Courier New" w:hAnsi="Courier New" w:cs="Courier New" w:hint="default"/>
+      </w:rPr>
+    </w:lvl>
+    <w:lvl w:ilvl="8" w:tplc="04220005" w:tentative="1">
+      <w:start w:val="1"/>
+      <w:numFmt w:val="bullet"/>
+      <w:lvlText w:val=""/>
+      <w:lvlJc w:val="left"/>
+      <w:pPr>
+        <w:ind w:left="6480" w:hanging="360"/>
+      </w:pPr>
+      <w:rPr>
+        <w:rFonts w:ascii="Wingdings" w:hAnsi="Wingdings" w:hint="default"/>
+      </w:rPr>
+    </w:lvl>
+  </w:abstractNum>
   <w:num w:numId="1">
     <w:abstractNumId w:val="4"/>
   </w:num>
@@ -2244,6 +2734,9 @@
   </w:num>
   <w:num w:numId="5">
     <w:abstractNumId w:val="0"/>
+  </w:num>
+  <w:num w:numId="6">
+    <w:abstractNumId w:val="5"/>
   </w:num>
 </w:numbering>
 </file>

</xml_diff>